<commit_message>
Bug fix, Gscore now increments properly
</commit_message>
<xml_diff>
--- a/shortestpath_test_maze_results.docx
+++ b/shortestpath_test_maze_results.docx
@@ -9,6 +9,9 @@
     </w:p>
     <w:p>
       <w:r>
+        <w:rPr>
+          <w:noProof/>
+        </w:rPr>
         <w:drawing>
           <wp:inline distT="0" distB="0" distL="0" distR="0" wp14:anchorId="1A7AF257" wp14:editId="514FFA3A">
             <wp:extent cx="2992284" cy="2432539"/>
@@ -53,6 +56,9 @@
     </w:p>
     <w:p>
       <w:r>
+        <w:rPr>
+          <w:noProof/>
+        </w:rPr>
         <w:drawing>
           <wp:inline distT="0" distB="0" distL="0" distR="0" wp14:anchorId="5D8D1AB7" wp14:editId="06858ACD">
             <wp:extent cx="2965938" cy="2431764"/>
@@ -97,6 +103,9 @@
     </w:p>
     <w:p>
       <w:r>
+        <w:rPr>
+          <w:noProof/>
+        </w:rPr>
         <w:drawing>
           <wp:inline distT="0" distB="0" distL="0" distR="0" wp14:anchorId="16290E31" wp14:editId="5A2C0D5A">
             <wp:extent cx="2956489" cy="2321169"/>
@@ -141,6 +150,9 @@
     </w:p>
     <w:p>
       <w:r>
+        <w:rPr>
+          <w:noProof/>
+        </w:rPr>
         <w:lastRenderedPageBreak/>
         <w:drawing>
           <wp:inline distT="0" distB="0" distL="0" distR="0" wp14:anchorId="76B4DA31" wp14:editId="03F3CFB3">
@@ -186,6 +198,9 @@
     </w:p>
     <w:p>
       <w:r>
+        <w:rPr>
+          <w:noProof/>
+        </w:rPr>
         <w:drawing>
           <wp:inline distT="0" distB="0" distL="0" distR="0" wp14:anchorId="6D855334" wp14:editId="46DC4673">
             <wp:extent cx="2762155" cy="2162908"/>
@@ -230,6 +245,9 @@
     </w:p>
     <w:p>
       <w:r>
+        <w:rPr>
+          <w:noProof/>
+        </w:rPr>
         <w:drawing>
           <wp:inline distT="0" distB="0" distL="0" distR="0" wp14:anchorId="0AD13F07" wp14:editId="62D4312A">
             <wp:extent cx="2784231" cy="2160754"/>
@@ -280,6 +298,9 @@
     </w:p>
     <w:p>
       <w:r>
+        <w:rPr>
+          <w:noProof/>
+        </w:rPr>
         <w:drawing>
           <wp:inline distT="0" distB="0" distL="0" distR="0" wp14:anchorId="05E0E783" wp14:editId="2ABA876C">
             <wp:extent cx="2913185" cy="2311817"/>
@@ -324,6 +345,9 @@
     </w:p>
     <w:p>
       <w:r>
+        <w:rPr>
+          <w:noProof/>
+        </w:rPr>
         <w:drawing>
           <wp:inline distT="0" distB="0" distL="0" distR="0" wp14:anchorId="27F1F504" wp14:editId="4F0497E7">
             <wp:extent cx="2912745" cy="2289645"/>
@@ -369,6 +393,9 @@
     </w:p>
     <w:p>
       <w:r>
+        <w:rPr>
+          <w:noProof/>
+        </w:rPr>
         <w:drawing>
           <wp:inline distT="0" distB="0" distL="0" distR="0" wp14:anchorId="6CAEB6F9" wp14:editId="14384567">
             <wp:extent cx="2737338" cy="2191737"/>
@@ -411,16 +438,14 @@
     <w:p>
       <w:r>
         <w:lastRenderedPageBreak/>
-        <w:t xml:space="preserve">Map 8 </w:t>
-      </w:r>
-      <w:proofErr w:type="spellStart"/>
-      <w:r>
-        <w:t>dfs</w:t>
-      </w:r>
-      <w:proofErr w:type="spellEnd"/>
-    </w:p>
-    <w:p>
-      <w:r>
+        <w:t>Map 8 dfs</w:t>
+      </w:r>
+    </w:p>
+    <w:p>
+      <w:r>
+        <w:rPr>
+          <w:noProof/>
+        </w:rPr>
         <w:drawing>
           <wp:inline distT="0" distB="0" distL="0" distR="0" wp14:anchorId="7B622DF8" wp14:editId="43E770F8">
             <wp:extent cx="2860431" cy="2249886"/>
@@ -460,16 +485,14 @@
     </w:p>
     <w:p>
       <w:r>
-        <w:t xml:space="preserve">Map 10 </w:t>
-      </w:r>
-      <w:proofErr w:type="spellStart"/>
-      <w:r>
-        <w:t>dfs</w:t>
-      </w:r>
-      <w:proofErr w:type="spellEnd"/>
-    </w:p>
-    <w:p>
-      <w:r>
+        <w:t>Map 10 dfs</w:t>
+      </w:r>
+    </w:p>
+    <w:p>
+      <w:r>
+        <w:rPr>
+          <w:noProof/>
+        </w:rPr>
         <w:drawing>
           <wp:inline distT="0" distB="0" distL="0" distR="0" wp14:anchorId="6D2499ED" wp14:editId="5E0527C0">
             <wp:extent cx="2753890" cy="2315307"/>
@@ -509,16 +532,14 @@
     </w:p>
     <w:p>
       <w:r>
-        <w:t xml:space="preserve">Map 2 </w:t>
-      </w:r>
-      <w:proofErr w:type="spellStart"/>
-      <w:r>
-        <w:t>dfs</w:t>
-      </w:r>
-      <w:proofErr w:type="spellEnd"/>
-    </w:p>
-    <w:p>
-      <w:r>
+        <w:t>Map 2 dfs</w:t>
+      </w:r>
+    </w:p>
+    <w:p>
+      <w:r>
+        <w:rPr>
+          <w:noProof/>
+        </w:rPr>
         <w:drawing>
           <wp:inline distT="0" distB="0" distL="0" distR="0" wp14:anchorId="4D464DAD" wp14:editId="749261CF">
             <wp:extent cx="2725615" cy="2114118"/>
@@ -557,6 +578,114 @@
       </w:r>
     </w:p>
     <w:p/>
+    <w:p/>
+    <w:p/>
+    <w:p>
+      <w:r>
+        <w:lastRenderedPageBreak/>
+        <w:t>22/8/22 bug fix</w:t>
+      </w:r>
+    </w:p>
+    <w:p>
+      <w:r>
+        <w:t xml:space="preserve">Map 2 w/ Euclidean </w:t>
+      </w:r>
+      <w:r>
+        <w:tab/>
+      </w:r>
+      <w:r>
+        <w:tab/>
+      </w:r>
+      <w:r>
+        <w:tab/>
+      </w:r>
+      <w:r>
+        <w:tab/>
+      </w:r>
+      <w:r>
+        <w:tab/>
+        <w:t>map 2 w/ Manhattan</w:t>
+      </w:r>
+    </w:p>
+    <w:p>
+      <w:r>
+        <w:drawing>
+          <wp:inline distT="0" distB="0" distL="0" distR="0" wp14:anchorId="477E3312" wp14:editId="1BF108DD">
+            <wp:extent cx="2480568" cy="2062877"/>
+            <wp:effectExtent l="0" t="0" r="0" b="0"/>
+            <wp:docPr id="3" name="Picture 3"/>
+            <wp:cNvGraphicFramePr>
+              <a:graphicFrameLocks xmlns:a="http://schemas.openxmlformats.org/drawingml/2006/main" noChangeAspect="1"/>
+            </wp:cNvGraphicFramePr>
+            <a:graphic xmlns:a="http://schemas.openxmlformats.org/drawingml/2006/main">
+              <a:graphicData uri="http://schemas.openxmlformats.org/drawingml/2006/picture">
+                <pic:pic xmlns:pic="http://schemas.openxmlformats.org/drawingml/2006/picture">
+                  <pic:nvPicPr>
+                    <pic:cNvPr id="1" name=""/>
+                    <pic:cNvPicPr/>
+                  </pic:nvPicPr>
+                  <pic:blipFill>
+                    <a:blip r:embed="rId16"/>
+                    <a:stretch>
+                      <a:fillRect/>
+                    </a:stretch>
+                  </pic:blipFill>
+                  <pic:spPr>
+                    <a:xfrm>
+                      <a:off x="0" y="0"/>
+                      <a:ext cx="2498545" cy="2077827"/>
+                    </a:xfrm>
+                    <a:prstGeom prst="rect">
+                      <a:avLst/>
+                    </a:prstGeom>
+                  </pic:spPr>
+                </pic:pic>
+              </a:graphicData>
+            </a:graphic>
+          </wp:inline>
+        </w:drawing>
+      </w:r>
+      <w:r>
+        <w:t xml:space="preserve">             </w:t>
+      </w:r>
+      <w:r>
+        <w:drawing>
+          <wp:inline distT="0" distB="0" distL="0" distR="0" wp14:anchorId="3DB78C9E" wp14:editId="7205FA23">
+            <wp:extent cx="2543908" cy="2014289"/>
+            <wp:effectExtent l="0" t="0" r="8890" b="5080"/>
+            <wp:docPr id="14" name="Picture 14" descr="Chart, treemap chart&#10;&#10;Description automatically generated"/>
+            <wp:cNvGraphicFramePr>
+              <a:graphicFrameLocks xmlns:a="http://schemas.openxmlformats.org/drawingml/2006/main" noChangeAspect="1"/>
+            </wp:cNvGraphicFramePr>
+            <a:graphic xmlns:a="http://schemas.openxmlformats.org/drawingml/2006/main">
+              <a:graphicData uri="http://schemas.openxmlformats.org/drawingml/2006/picture">
+                <pic:pic xmlns:pic="http://schemas.openxmlformats.org/drawingml/2006/picture">
+                  <pic:nvPicPr>
+                    <pic:cNvPr id="14" name="Picture 14" descr="Chart, treemap chart&#10;&#10;Description automatically generated"/>
+                    <pic:cNvPicPr/>
+                  </pic:nvPicPr>
+                  <pic:blipFill>
+                    <a:blip r:embed="rId17"/>
+                    <a:stretch>
+                      <a:fillRect/>
+                    </a:stretch>
+                  </pic:blipFill>
+                  <pic:spPr>
+                    <a:xfrm>
+                      <a:off x="0" y="0"/>
+                      <a:ext cx="2550364" cy="2019401"/>
+                    </a:xfrm>
+                    <a:prstGeom prst="rect">
+                      <a:avLst/>
+                    </a:prstGeom>
+                  </pic:spPr>
+                </pic:pic>
+              </a:graphicData>
+            </a:graphic>
+          </wp:inline>
+        </w:drawing>
+      </w:r>
+    </w:p>
     <w:sectPr>
       <w:pgSz w:w="11906" w:h="16838"/>
       <w:pgMar w:top="1440" w:right="1440" w:bottom="1440" w:left="1440" w:header="708" w:footer="708" w:gutter="0"/>

</xml_diff>

<commit_message>
added the fixed directions to txt file so we can access it on the uni pc
</commit_message>
<xml_diff>
--- a/shortestpath_test_maze_results.docx
+++ b/shortestpath_test_maze_results.docx
@@ -438,7 +438,26 @@
     <w:p>
       <w:r>
         <w:lastRenderedPageBreak/>
-        <w:t>Map 8 dfs</w:t>
+        <w:t xml:space="preserve">Map 8 </w:t>
+      </w:r>
+      <w:r>
+        <w:t>DFS</w:t>
+      </w:r>
+      <w:r>
+        <w:tab/>
+      </w:r>
+      <w:r>
+        <w:tab/>
+      </w:r>
+      <w:r>
+        <w:tab/>
+      </w:r>
+      <w:r>
+        <w:tab/>
+      </w:r>
+      <w:r>
+        <w:tab/>
+        <w:t xml:space="preserve"> VS       Map 8 A* with Manhattan Distance</w:t>
       </w:r>
     </w:p>
     <w:p>
@@ -447,8 +466,8 @@
           <w:noProof/>
         </w:rPr>
         <w:drawing>
-          <wp:inline distT="0" distB="0" distL="0" distR="0" wp14:anchorId="7B622DF8" wp14:editId="43E770F8">
-            <wp:extent cx="2860431" cy="2249886"/>
+          <wp:inline distT="0" distB="0" distL="0" distR="0" wp14:anchorId="7B622DF8" wp14:editId="40682CA2">
+            <wp:extent cx="2651760" cy="2085754"/>
             <wp:effectExtent l="0" t="0" r="0" b="0"/>
             <wp:docPr id="11" name="Picture 11" descr="Chart, treemap chart&#10;&#10;Description automatically generated"/>
             <wp:cNvGraphicFramePr>
@@ -470,7 +489,7 @@
                   <pic:spPr>
                     <a:xfrm>
                       <a:off x="0" y="0"/>
-                      <a:ext cx="2871823" cy="2258846"/>
+                      <a:ext cx="2666708" cy="2097511"/>
                     </a:xfrm>
                     <a:prstGeom prst="rect">
                       <a:avLst/>
@@ -482,7 +501,52 @@
           </wp:inline>
         </w:drawing>
       </w:r>
-    </w:p>
+      <w:r>
+        <w:t xml:space="preserve">              </w:t>
+      </w:r>
+      <w:r>
+        <w:rPr>
+          <w:noProof/>
+        </w:rPr>
+        <w:drawing>
+          <wp:inline distT="0" distB="0" distL="0" distR="0" wp14:anchorId="075B9AE7" wp14:editId="5B30754A">
+            <wp:extent cx="2545080" cy="1998168"/>
+            <wp:effectExtent l="0" t="0" r="7620" b="2540"/>
+            <wp:docPr id="15" name="Picture 15" descr="Chart, treemap chart&#10;&#10;Description automatically generated"/>
+            <wp:cNvGraphicFramePr>
+              <a:graphicFrameLocks xmlns:a="http://schemas.openxmlformats.org/drawingml/2006/main" noChangeAspect="1"/>
+            </wp:cNvGraphicFramePr>
+            <a:graphic xmlns:a="http://schemas.openxmlformats.org/drawingml/2006/main">
+              <a:graphicData uri="http://schemas.openxmlformats.org/drawingml/2006/picture">
+                <pic:pic xmlns:pic="http://schemas.openxmlformats.org/drawingml/2006/picture">
+                  <pic:nvPicPr>
+                    <pic:cNvPr id="4" name="Picture 4" descr="Chart, treemap chart&#10;&#10;Description automatically generated"/>
+                    <pic:cNvPicPr/>
+                  </pic:nvPicPr>
+                  <pic:blipFill>
+                    <a:blip r:embed="rId6"/>
+                    <a:stretch>
+                      <a:fillRect/>
+                    </a:stretch>
+                  </pic:blipFill>
+                  <pic:spPr>
+                    <a:xfrm>
+                      <a:off x="0" y="0"/>
+                      <a:ext cx="2581339" cy="2026636"/>
+                    </a:xfrm>
+                    <a:prstGeom prst="rect">
+                      <a:avLst/>
+                    </a:prstGeom>
+                  </pic:spPr>
+                </pic:pic>
+              </a:graphicData>
+            </a:graphic>
+          </wp:inline>
+        </w:drawing>
+      </w:r>
+    </w:p>
+    <w:p/>
+    <w:p/>
     <w:p>
       <w:r>
         <w:t>Map 10 dfs</w:t>
@@ -531,8 +595,17 @@
       </w:r>
     </w:p>
     <w:p>
-      <w:r>
-        <w:t>Map 2 dfs</w:t>
+      <w:pPr>
+        <w:rPr>
+          <w:b/>
+          <w:bCs/>
+        </w:rPr>
+      </w:pPr>
+      <w:r>
+        <w:t xml:space="preserve">Map 2 </w:t>
+      </w:r>
+      <w:r>
+        <w:t>DFS                                                                       VS         Map 2 A* with Manhattan</w:t>
       </w:r>
     </w:p>
     <w:p>
@@ -576,19 +649,67 @@
           </wp:inline>
         </w:drawing>
       </w:r>
+      <w:r>
+        <w:t xml:space="preserve">             </w:t>
+      </w:r>
+      <w:r>
+        <w:rPr>
+          <w:noProof/>
+        </w:rPr>
+        <w:drawing>
+          <wp:inline distT="0" distB="0" distL="0" distR="0" wp14:anchorId="7CADA858" wp14:editId="77831D55">
+            <wp:extent cx="2553434" cy="2021831"/>
+            <wp:effectExtent l="0" t="0" r="0" b="0"/>
+            <wp:docPr id="16" name="Picture 16" descr="Chart, treemap chart&#10;&#10;Description automatically generated"/>
+            <wp:cNvGraphicFramePr>
+              <a:graphicFrameLocks xmlns:a="http://schemas.openxmlformats.org/drawingml/2006/main" noChangeAspect="1"/>
+            </wp:cNvGraphicFramePr>
+            <a:graphic xmlns:a="http://schemas.openxmlformats.org/drawingml/2006/main">
+              <a:graphicData uri="http://schemas.openxmlformats.org/drawingml/2006/picture">
+                <pic:pic xmlns:pic="http://schemas.openxmlformats.org/drawingml/2006/picture">
+                  <pic:nvPicPr>
+                    <pic:cNvPr id="14" name="Picture 14" descr="Chart, treemap chart&#10;&#10;Description automatically generated"/>
+                    <pic:cNvPicPr/>
+                  </pic:nvPicPr>
+                  <pic:blipFill>
+                    <a:blip r:embed="rId16"/>
+                    <a:stretch>
+                      <a:fillRect/>
+                    </a:stretch>
+                  </pic:blipFill>
+                  <pic:spPr>
+                    <a:xfrm>
+                      <a:off x="0" y="0"/>
+                      <a:ext cx="2567770" cy="2033183"/>
+                    </a:xfrm>
+                    <a:prstGeom prst="rect">
+                      <a:avLst/>
+                    </a:prstGeom>
+                  </pic:spPr>
+                </pic:pic>
+              </a:graphicData>
+            </a:graphic>
+          </wp:inline>
+        </w:drawing>
+      </w:r>
     </w:p>
     <w:p/>
     <w:p/>
     <w:p/>
     <w:p>
       <w:r>
-        <w:lastRenderedPageBreak/>
         <w:t>22/8/22 bug fix</w:t>
       </w:r>
     </w:p>
     <w:p>
       <w:r>
-        <w:t xml:space="preserve">Map 2 w/ Euclidean </w:t>
+        <w:t xml:space="preserve">Map 2 </w:t>
+      </w:r>
+      <w:r>
+        <w:t>A* with</w:t>
+      </w:r>
+      <w:r>
+        <w:t xml:space="preserve"> Euclidean </w:t>
       </w:r>
       <w:r>
         <w:tab/>
@@ -600,15 +721,32 @@
         <w:tab/>
       </w:r>
       <w:r>
+        <w:t>VS</w:t>
+      </w:r>
+      <w:r>
         <w:tab/>
       </w:r>
       <w:r>
         <w:tab/>
-        <w:t>map 2 w/ Manhattan</w:t>
-      </w:r>
-    </w:p>
-    <w:p>
-      <w:r>
+      </w:r>
+      <w:r>
+        <w:t>M</w:t>
+      </w:r>
+      <w:r>
+        <w:t xml:space="preserve">ap 2 </w:t>
+      </w:r>
+      <w:r>
+        <w:t>A* with</w:t>
+      </w:r>
+      <w:r>
+        <w:t xml:space="preserve"> Manhattan</w:t>
+      </w:r>
+    </w:p>
+    <w:p>
+      <w:r>
+        <w:rPr>
+          <w:noProof/>
+        </w:rPr>
         <w:drawing>
           <wp:inline distT="0" distB="0" distL="0" distR="0" wp14:anchorId="477E3312" wp14:editId="1BF108DD">
             <wp:extent cx="2480568" cy="2062877"/>
@@ -625,7 +763,7 @@
                     <pic:cNvPicPr/>
                   </pic:nvPicPr>
                   <pic:blipFill>
-                    <a:blip r:embed="rId16"/>
+                    <a:blip r:embed="rId17"/>
                     <a:stretch>
                       <a:fillRect/>
                     </a:stretch>
@@ -649,6 +787,9 @@
         <w:t xml:space="preserve">             </w:t>
       </w:r>
       <w:r>
+        <w:rPr>
+          <w:noProof/>
+        </w:rPr>
         <w:drawing>
           <wp:inline distT="0" distB="0" distL="0" distR="0" wp14:anchorId="3DB78C9E" wp14:editId="7205FA23">
             <wp:extent cx="2543908" cy="2014289"/>
@@ -665,7 +806,7 @@
                     <pic:cNvPicPr/>
                   </pic:nvPicPr>
                   <pic:blipFill>
-                    <a:blip r:embed="rId17"/>
+                    <a:blip r:embed="rId16"/>
                     <a:stretch>
                       <a:fillRect/>
                     </a:stretch>
@@ -1094,6 +1235,7 @@
   <w:style w:type="paragraph" w:default="1" w:styleId="Normal">
     <w:name w:val="Normal"/>
     <w:qFormat/>
+    <w:rsid w:val="001225D9"/>
   </w:style>
   <w:style w:type="character" w:default="1" w:styleId="DefaultParagraphFont">
     <w:name w:val="Default Paragraph Font"/>

</xml_diff>